<commit_message>
removed the html file - should have been caught by .gitignore
</commit_message>
<xml_diff>
--- a/Week_01_NYC_Marathon_Data/Screenshots.docx
+++ b/Week_01_NYC_Marathon_Data/Screenshots.docx
@@ -335,6 +335,20 @@
           </wp:inline>
         </w:drawing>
       </w:r>
+    </w:p>
+    <w:p>
+      <w:pPr>
+        <w:rPr>
+          <w:noProof/>
+        </w:rPr>
+      </w:pPr>
+    </w:p>
+    <w:p>
+      <w:pPr>
+        <w:rPr>
+          <w:noProof/>
+        </w:rPr>
+      </w:pPr>
     </w:p>
     <w:p>
       <w:pPr>
@@ -404,19 +418,7 @@
         <w:rPr>
           <w:noProof/>
         </w:rPr>
-        <w:t xml:space="preserve">For </w:t>
-      </w:r>
-      <w:r>
-        <w:rPr>
-          <w:noProof/>
-        </w:rPr>
-        <w:t>gender X</w:t>
-      </w:r>
-      <w:r>
-        <w:rPr>
-          <w:noProof/>
-        </w:rPr>
-        <w:t xml:space="preserve">, the pace patterns </w:t>
+        <w:t xml:space="preserve">For gender X, the pace patterns </w:t>
       </w:r>
       <w:r>
         <w:rPr>
@@ -440,13 +442,7 @@
         <w:rPr>
           <w:noProof/>
         </w:rPr>
-        <w:t xml:space="preserve">number of participants, 199 out of </w:t>
-      </w:r>
-      <w:r>
-        <w:rPr>
-          <w:noProof/>
-        </w:rPr>
-        <w:t>55,524 or 0.</w:t>
+        <w:t>number of participants, 199 out of 55,524 or 0.</w:t>
       </w:r>
       <w:r>
         <w:rPr>
@@ -458,13 +454,7 @@
         <w:rPr>
           <w:noProof/>
         </w:rPr>
-        <w:t>%</w:t>
-      </w:r>
-      <w:r>
-        <w:rPr>
-          <w:noProof/>
-        </w:rPr>
-        <w:t>.</w:t>
+        <w:t>%.</w:t>
       </w:r>
     </w:p>
     <w:p/>

</xml_diff>